<commit_message>
sankey progress 1,2 axis
</commit_message>
<xml_diff>
--- a/output/word-organize-final.docx
+++ b/output/word-organize-final.docx
@@ -91,7 +91,15 @@
     <w:p/>
     <w:p/>
     <w:p>
+      <w:pPr>
+        <w:rPr>
+          <w:noProof/>
+        </w:rPr>
+      </w:pPr>
       <w:r>
+        <w:rPr>
+          <w:noProof/>
+        </w:rPr>
         <w:drawing>
           <wp:inline distT="0" distB="0" distL="0" distR="0" wp14:anchorId="04B57BE4" wp14:editId="65B89D57">
             <wp:extent cx="5130800" cy="2016132"/>
@@ -117,6 +125,93 @@
                     <a:xfrm>
                       <a:off x="0" y="0"/>
                       <a:ext cx="5163906" cy="2029141"/>
+                    </a:xfrm>
+                    <a:prstGeom prst="rect">
+                      <a:avLst/>
+                    </a:prstGeom>
+                  </pic:spPr>
+                </pic:pic>
+              </a:graphicData>
+            </a:graphic>
+          </wp:inline>
+        </w:drawing>
+      </w:r>
+    </w:p>
+    <w:p/>
+    <w:p/>
+    <w:p/>
+    <w:p/>
+    <w:p>
+      <w:pPr>
+        <w:rPr>
+          <w:noProof/>
+        </w:rPr>
+      </w:pPr>
+    </w:p>
+    <w:p>
+      <w:pPr>
+        <w:tabs>
+          <w:tab w:val="left" w:pos="1120"/>
+        </w:tabs>
+      </w:pPr>
+      <w:r>
+        <w:tab/>
+      </w:r>
+    </w:p>
+    <w:p>
+      <w:pPr>
+        <w:tabs>
+          <w:tab w:val="left" w:pos="1120"/>
+        </w:tabs>
+      </w:pPr>
+    </w:p>
+    <w:p>
+      <w:pPr>
+        <w:tabs>
+          <w:tab w:val="left" w:pos="1120"/>
+        </w:tabs>
+      </w:pPr>
+    </w:p>
+    <w:p>
+      <w:pPr>
+        <w:tabs>
+          <w:tab w:val="left" w:pos="1120"/>
+        </w:tabs>
+      </w:pPr>
+    </w:p>
+    <w:p>
+      <w:pPr>
+        <w:tabs>
+          <w:tab w:val="left" w:pos="1120"/>
+        </w:tabs>
+      </w:pPr>
+      <w:r>
+        <w:lastRenderedPageBreak/>
+        <w:drawing>
+          <wp:inline distT="0" distB="0" distL="0" distR="0" wp14:anchorId="12353AB0" wp14:editId="185BCC39">
+            <wp:extent cx="1384300" cy="1815128"/>
+            <wp:effectExtent l="0" t="0" r="0" b="1270"/>
+            <wp:docPr id="3" name="Picture 3"/>
+            <wp:cNvGraphicFramePr>
+              <a:graphicFrameLocks xmlns:a="http://schemas.openxmlformats.org/drawingml/2006/main" noChangeAspect="1"/>
+            </wp:cNvGraphicFramePr>
+            <a:graphic xmlns:a="http://schemas.openxmlformats.org/drawingml/2006/main">
+              <a:graphicData uri="http://schemas.openxmlformats.org/drawingml/2006/picture">
+                <pic:pic xmlns:pic="http://schemas.openxmlformats.org/drawingml/2006/picture">
+                  <pic:nvPicPr>
+                    <pic:cNvPr id="1" name=""/>
+                    <pic:cNvPicPr/>
+                  </pic:nvPicPr>
+                  <pic:blipFill>
+                    <a:blip r:embed="rId9"/>
+                    <a:stretch>
+                      <a:fillRect/>
+                    </a:stretch>
+                  </pic:blipFill>
+                  <pic:spPr>
+                    <a:xfrm>
+                      <a:off x="0" y="0"/>
+                      <a:ext cx="1395642" cy="1829999"/>
                     </a:xfrm>
                     <a:prstGeom prst="rect">
                       <a:avLst/>

</xml_diff>